<commit_message>
docs: :memo: orthographic correction
</commit_message>
<xml_diff>
--- a/reports/Group/Chartering report.docx
+++ b/reports/Group/Chartering report.docx
@@ -46,7 +46,15 @@
                   <w:pStyle w:val="Sinespaciado"/>
                 </w:pPr>
                 <w:r>
-                  <w:t>Miguel García Vizcaíno (miggarviz@alum.us.es)</w:t>
+                  <w:t xml:space="preserve">Miguel García </w:t>
+                </w:r>
+                <w:proofErr w:type="spellStart"/>
+                <w:r>
+                  <w:t>Vizcaíno</w:t>
+                </w:r>
+                <w:proofErr w:type="spellEnd"/>
+                <w:r>
+                  <w:t xml:space="preserve"> (miggarviz@alum.us.es)</w:t>
                 </w:r>
               </w:p>
               <w:p>
@@ -377,6 +385,7 @@
           <w:b/>
           <w:bCs/>
           <w:noProof/>
+          <w:lang w:val="en-US"/>
         </w:rPr>
       </w:sdtEndPr>
       <w:sdtContent>
@@ -1167,7 +1176,15 @@
     </w:p>
     <w:p>
       <w:r>
-        <w:t xml:space="preserve">The document explains the two metrics used to evaluate individual and group performance: “Done vs. Todo” and “Personal Rating vs. Lecturer Rating.” Additionally, members with good performance will be rewarded in various ways, while those with poor performance will receive warnings or, in the worst case, be expelled from the group. </w:t>
+        <w:t xml:space="preserve">The document explains the two metrics used to evaluate individual and group performance: “Done vs. </w:t>
+      </w:r>
+      <w:proofErr w:type="spellStart"/>
+      <w:r>
+        <w:t>Todo</w:t>
+      </w:r>
+      <w:proofErr w:type="spellEnd"/>
+      <w:r>
+        <w:t xml:space="preserve">” and “Personal Rating vs. Lecturer Rating.” Additionally, members with good performance will be rewarded in various ways, while those with poor performance will receive warnings or, in the worst case, be expelled from the group. </w:t>
       </w:r>
     </w:p>
     <w:p>
@@ -1240,9 +1257,6 @@
           </w:tcPr>
           <w:p>
             <w:r>
-              <w:rPr>
-                <w:lang w:val="en-US"/>
-              </w:rPr>
               <w:t>2-17-2025</w:t>
             </w:r>
           </w:p>
@@ -1285,13 +1299,57 @@
           </w:tcPr>
           <w:p>
             <w:r>
-              <w:t>Corrections after first follow-up and added to the docs template-</w:t>
+              <w:t xml:space="preserve">Corrections after first follow-up and added to the </w:t>
+            </w:r>
+            <w:proofErr w:type="gramStart"/>
+            <w:r>
+              <w:t>docs</w:t>
+            </w:r>
+            <w:proofErr w:type="gramEnd"/>
+            <w:r>
+              <w:t xml:space="preserve"> template-</w:t>
+            </w:r>
+          </w:p>
+        </w:tc>
+      </w:tr>
+      <w:tr>
+        <w:tc>
+          <w:tcPr>
+            <w:tcW w:w="1885" w:type="dxa"/>
+          </w:tcPr>
+          <w:p>
+            <w:r>
+              <w:t>3</w:t>
+            </w:r>
+          </w:p>
+        </w:tc>
+        <w:tc>
+          <w:tcPr>
+            <w:tcW w:w="1170" w:type="dxa"/>
+          </w:tcPr>
+          <w:p>
+            <w:r>
+              <w:t>2-19-2025</w:t>
+            </w:r>
+          </w:p>
+        </w:tc>
+        <w:tc>
+          <w:tcPr>
+            <w:tcW w:w="5439" w:type="dxa"/>
+          </w:tcPr>
+          <w:p>
+            <w:r>
+              <w:t xml:space="preserve">Orthographical correction </w:t>
             </w:r>
           </w:p>
         </w:tc>
       </w:tr>
     </w:tbl>
-    <w:p/>
+    <w:p>
+      <w:r>
+        <w:t>-</w:t>
+      </w:r>
+    </w:p>
     <w:p>
       <w:r>
         <w:br w:type="page"/>
@@ -1401,8 +1459,13 @@
           <w:numId w:val="2"/>
         </w:numPr>
       </w:pPr>
-      <w:r>
-        <w:t>Members recruitment</w:t>
+      <w:proofErr w:type="gramStart"/>
+      <w:r>
+        <w:t>Members</w:t>
+      </w:r>
+      <w:proofErr w:type="gramEnd"/>
+      <w:r>
+        <w:t xml:space="preserve"> recruitment</w:t>
       </w:r>
     </w:p>
     <w:p>
@@ -1533,7 +1596,15 @@
         <w:t xml:space="preserve"> </w:t>
       </w:r>
       <w:r>
-        <w:t>was announced  was created by Emilio Manuel Vázquez Cruz on 2/7/2025 5:20 PM</w:t>
+        <w:t xml:space="preserve">was </w:t>
+      </w:r>
+      <w:proofErr w:type="gramStart"/>
+      <w:r>
+        <w:t>announced  was</w:t>
+      </w:r>
+      <w:proofErr w:type="gramEnd"/>
+      <w:r>
+        <w:t xml:space="preserve"> created by Emilio Manuel Vázquez Cruz on 2/7/2025 5:20 PM</w:t>
       </w:r>
       <w:r>
         <w:t>."</w:t>
@@ -2311,7 +2382,7 @@
         <w:t xml:space="preserve">, </w:t>
       </w:r>
       <w:r>
-        <w:t>ensuring that all members are well-acquainted with the syllabus and fully understand the course's evaluation methodology, including the process for calculating grades. Moreover, the group is dedicated to complete the necessaries Supplementary I and II requierements in order to achieve a final grade of at least 8 in the course.</w:t>
+        <w:t>ensuring that all members are well-acquainted with the syllabus and fully understand the course's evaluation methodology, including the process for calculating grades. Moreover, the group is dedicated to complete the necessaries Supplementary I and II requirements in order to achieve a final grade of at least 8 in the course.</w:t>
       </w:r>
       <w:r>
         <w:br w:type="page"/>
@@ -2389,7 +2460,19 @@
     </w:p>
     <w:p>
       <w:r>
-        <w:t xml:space="preserve">It will be applied to each category of requirements (Mandatory, Sumplementary I and Suplementary II). </w:t>
+        <w:t xml:space="preserve">It will be applied to each category of requirements (Mandatory, </w:t>
+      </w:r>
+      <w:r>
+        <w:t>Supplementary</w:t>
+      </w:r>
+      <w:r>
+        <w:t xml:space="preserve"> I and </w:t>
+      </w:r>
+      <w:r>
+        <w:t>Supplementary</w:t>
+      </w:r>
+      <w:r>
+        <w:t xml:space="preserve"> II). </w:t>
       </w:r>
     </w:p>
     <w:p>
@@ -2418,7 +2501,23 @@
           <w:b/>
           <w:bCs/>
         </w:rPr>
-        <w:t xml:space="preserve"> vs Lecturers rate</w:t>
+        <w:t xml:space="preserve"> vs </w:t>
+      </w:r>
+      <w:proofErr w:type="gramStart"/>
+      <w:r>
+        <w:rPr>
+          <w:b/>
+          <w:bCs/>
+        </w:rPr>
+        <w:t>Lecturers</w:t>
+      </w:r>
+      <w:proofErr w:type="gramEnd"/>
+      <w:r>
+        <w:rPr>
+          <w:b/>
+          <w:bCs/>
+        </w:rPr>
+        <w:t xml:space="preserve"> rate</w:t>
       </w:r>
       <w:r>
         <w:rPr>
@@ -2442,7 +2541,15 @@
     </w:p>
     <w:p>
       <w:r>
-        <w:t>This indicator compares our expectations with the final result. If lower than one the team/member is working worst than expected and if equal to one the team/member is working as expected. PR is the number of requirements expected to accomplish and LR is the number of requirements considered as accomplish by the lecturers</w:t>
+        <w:t xml:space="preserve">This indicator compares our expectations with the final result. If lower than one the team/member is working </w:t>
+      </w:r>
+      <w:proofErr w:type="spellStart"/>
+      <w:r>
+        <w:t>worst</w:t>
+      </w:r>
+      <w:proofErr w:type="spellEnd"/>
+      <w:r>
+        <w:t xml:space="preserve"> than expected and if equal to one the team/member is working as expected. PR is the number of requirements expected to accomplish and LR is the number of requirements considered as accomplish by the lecturers</w:t>
       </w:r>
       <w:r>
         <w:t xml:space="preserve"> in the follow-up sessions</w:t>
@@ -2590,12 +2697,21 @@
           <w:bCs/>
         </w:rPr>
       </w:pPr>
+      <w:proofErr w:type="gramStart"/>
       <w:r>
         <w:rPr>
           <w:b/>
           <w:bCs/>
         </w:rPr>
-        <w:t>Members sign:</w:t>
+        <w:t>Members</w:t>
+      </w:r>
+      <w:proofErr w:type="gramEnd"/>
+      <w:r>
+        <w:rPr>
+          <w:b/>
+          <w:bCs/>
+        </w:rPr>
+        <w:t xml:space="preserve"> sign:</w:t>
       </w:r>
     </w:p>
     <w:p>
@@ -2618,6 +2734,9 @@
     </w:p>
     <w:p>
       <w:r>
+        <w:rPr>
+          <w:noProof/>
+        </w:rPr>
         <w:drawing>
           <wp:inline distT="0" distB="0" distL="0" distR="0" wp14:anchorId="4787026A" wp14:editId="73BB35C2">
             <wp:extent cx="1500504" cy="624840"/>
@@ -2686,6 +2805,9 @@
         <w:tab/>
       </w:r>
       <w:r>
+        <w:rPr>
+          <w:noProof/>
+        </w:rPr>
         <w:drawing>
           <wp:inline distT="0" distB="0" distL="0" distR="0" wp14:anchorId="3C90A3F7" wp14:editId="69866895">
             <wp:extent cx="1370965" cy="784860"/>
@@ -2737,14 +2859,14 @@
       </w:r>
       <w:r>
         <w:tab/>
-        <w:t xml:space="preserve">Miguel </w:t>
-      </w:r>
-      <w:r>
-        <w:t>García Vizcaino</w:t>
-      </w:r>
-    </w:p>
-    <w:p>
-      <w:r>
+        <w:t>Miguel García Vizcaino</w:t>
+      </w:r>
+    </w:p>
+    <w:p>
+      <w:r>
+        <w:rPr>
+          <w:noProof/>
+        </w:rPr>
         <w:drawing>
           <wp:inline distT="0" distB="0" distL="0" distR="0" wp14:anchorId="2202AB78" wp14:editId="51023550">
             <wp:extent cx="1333500" cy="970359"/>
@@ -2791,6 +2913,9 @@
         <w:tab/>
       </w:r>
       <w:r>
+        <w:rPr>
+          <w:noProof/>
+        </w:rPr>
         <w:drawing>
           <wp:inline distT="0" distB="0" distL="0" distR="0" wp14:anchorId="00B2A33B" wp14:editId="67EF05E1">
             <wp:extent cx="2552700" cy="759092"/>
@@ -3609,6 +3734,9 @@
   <w:style w:type="paragraph" w:default="1" w:styleId="Normal">
     <w:name w:val="Normal"/>
     <w:qFormat/>
+    <w:rPr>
+      <w:lang w:val="en-US"/>
+    </w:rPr>
   </w:style>
   <w:style w:type="paragraph" w:styleId="Ttulo1">
     <w:name w:val="heading 1"/>
@@ -3871,7 +3999,6 @@
       <w:color w:val="2F5496" w:themeColor="accent1" w:themeShade="BF"/>
       <w:sz w:val="32"/>
       <w:szCs w:val="32"/>
-      <w:lang w:val="en-US"/>
     </w:rPr>
   </w:style>
   <w:style w:type="paragraph" w:styleId="TDC1">
@@ -4048,21 +4175,21 @@
     <w:charset w:val="00"/>
     <w:family w:val="roman"/>
     <w:pitch w:val="variable"/>
-    <w:sig w:usb0="E0002EFF" w:usb1="C000785B" w:usb2="00000009" w:usb3="00000000" w:csb0="000001FF" w:csb1="00000000"/>
+    <w:sig w:usb0="E0002AFF" w:usb1="C0007843" w:usb2="00000009" w:usb3="00000000" w:csb0="000001FF" w:csb1="00000000"/>
   </w:font>
   <w:font w:name="Calibri">
     <w:panose1 w:val="020F0502020204030204"/>
     <w:charset w:val="00"/>
     <w:family w:val="swiss"/>
     <w:pitch w:val="variable"/>
-    <w:sig w:usb0="E4002EFF" w:usb1="C200247B" w:usb2="00000009" w:usb3="00000000" w:csb0="000001FF" w:csb1="00000000"/>
+    <w:sig w:usb0="E0002AFF" w:usb1="4000ACFF" w:usb2="00000001" w:usb3="00000000" w:csb0="000001FF" w:csb1="00000000"/>
   </w:font>
   <w:font w:name="Calibri Light">
     <w:panose1 w:val="020F0302020204030204"/>
     <w:charset w:val="00"/>
     <w:family w:val="swiss"/>
     <w:pitch w:val="variable"/>
-    <w:sig w:usb0="E4002EFF" w:usb1="C200247B" w:usb2="00000009" w:usb3="00000000" w:csb0="000001FF" w:csb1="00000000"/>
+    <w:sig w:usb0="A0002AEF" w:usb1="4000207B" w:usb2="00000000" w:usb3="00000000" w:csb0="000001FF" w:csb1="00000000"/>
   </w:font>
 </w:fonts>
 </file>
@@ -4085,8 +4212,10 @@
   <w:rsids>
     <w:rsidRoot w:val="00D237B6"/>
     <w:rsid w:val="00011250"/>
+    <w:rsid w:val="00275F45"/>
     <w:rsid w:val="00320D52"/>
     <w:rsid w:val="005627A7"/>
+    <w:rsid w:val="007B7D36"/>
     <w:rsid w:val="00C741E2"/>
     <w:rsid w:val="00D237B6"/>
     <w:rsid w:val="00D3300F"/>
@@ -4544,10 +4673,6 @@
     <w:name w:val="439CAF6CBE114E9B988912B2D810F1DC"/>
     <w:rsid w:val="00D237B6"/>
   </w:style>
-  <w:style w:type="paragraph" w:customStyle="1" w:styleId="BFFF252DF157494786731C5301B3E92B">
-    <w:name w:val="BFFF252DF157494786731C5301B3E92B"/>
-    <w:rsid w:val="00D237B6"/>
-  </w:style>
   <w:style w:type="paragraph" w:customStyle="1" w:styleId="9960A3491DF644639375AB302C6AA29D">
     <w:name w:val="9960A3491DF644639375AB302C6AA29D"/>
     <w:rsid w:val="00D237B6"/>

</xml_diff>

<commit_message>
docs: :memo: Final corrections in introducctions and add images
</commit_message>
<xml_diff>
--- a/reports/Group/Chartering report.docx
+++ b/reports/Group/Chartering report.docx
@@ -36,53 +36,71 @@
               <w:p>
                 <w:pPr>
                   <w:pStyle w:val="Sinespaciado"/>
+                  <w:rPr>
+                    <w:lang w:val="es-ES"/>
+                  </w:rPr>
                 </w:pPr>
                 <w:r>
+                  <w:rPr>
+                    <w:lang w:val="es-ES"/>
+                  </w:rPr>
                   <w:t>José Coronil Álvarez (joscoralv@alum.us.es)</w:t>
                 </w:r>
               </w:p>
               <w:p>
                 <w:pPr>
                   <w:pStyle w:val="Sinespaciado"/>
+                  <w:rPr>
+                    <w:lang w:val="es-ES"/>
+                  </w:rPr>
                 </w:pPr>
                 <w:r>
-                  <w:t xml:space="preserve">Miguel García </w:t>
-                </w:r>
-                <w:proofErr w:type="spellStart"/>
-                <w:r>
-                  <w:t>Vizcaíno</w:t>
-                </w:r>
-                <w:proofErr w:type="spellEnd"/>
-                <w:r>
-                  <w:t xml:space="preserve"> (miggarviz@alum.us.es)</w:t>
+                  <w:rPr>
+                    <w:lang w:val="es-ES"/>
+                  </w:rPr>
+                  <w:t>Miguel García Vizcaíno (miggarviz@alum.us.es)</w:t>
                 </w:r>
               </w:p>
               <w:p>
                 <w:pPr>
                   <w:pStyle w:val="Sinespaciado"/>
+                  <w:rPr>
+                    <w:lang w:val="es-ES"/>
+                  </w:rPr>
                 </w:pPr>
                 <w:r>
+                  <w:rPr>
+                    <w:lang w:val="es-ES"/>
+                  </w:rPr>
                   <w:t>Javier Ignacio Milá de la Roca Dos Santos (javmildos@alum.us.es)</w:t>
                 </w:r>
               </w:p>
               <w:p>
                 <w:pPr>
                   <w:pStyle w:val="Sinespaciado"/>
+                  <w:rPr>
+                    <w:lang w:val="es-ES"/>
+                  </w:rPr>
                 </w:pPr>
                 <w:r>
-                  <w:t>Emilio Manuel Vázquez Cruz (</w:t>
+                  <w:rPr>
+                    <w:lang w:val="es-ES"/>
+                  </w:rPr>
+                  <w:t>Emilio Manuel Vázquez Cruz (emivazcru@alum.us.es)</w:t>
                 </w:r>
-                <w:hyperlink r:id="rId9" w:history="1">
-                  <w:r>
-                    <w:rPr>
-                      <w:rStyle w:val="Hipervnculo"/>
-                      <w:color w:val="auto"/>
-                    </w:rPr>
-                    <w:t>emivazcru@alum.us.es</w:t>
-                  </w:r>
-                </w:hyperlink>
+              </w:p>
+              <w:p>
+                <w:pPr>
+                  <w:pStyle w:val="Sinespaciado"/>
+                  <w:rPr>
+                    <w:lang w:val="es-ES"/>
+                  </w:rPr>
+                </w:pPr>
                 <w:r>
-                  <w:t>)</w:t>
+                  <w:rPr>
+                    <w:lang w:val="es-ES"/>
+                  </w:rPr>
+                  <w:t>C1.028</w:t>
                 </w:r>
               </w:p>
               <w:p>
@@ -231,7 +249,27 @@
                         <w:sz w:val="88"/>
                         <w:szCs w:val="88"/>
                       </w:rPr>
-                      <w:t>Chartering report</w:t>
+                      <w:t xml:space="preserve">Chartering </w:t>
+                    </w:r>
+                    <w:r>
+                      <w:rPr>
+                        <w:rFonts w:eastAsiaTheme="majorEastAsia" w:cstheme="minorHAnsi"/>
+                        <w:b/>
+                        <w:bCs/>
+                        <w:sz w:val="88"/>
+                        <w:szCs w:val="88"/>
+                      </w:rPr>
+                      <w:t>R</w:t>
+                    </w:r>
+                    <w:r>
+                      <w:rPr>
+                        <w:rFonts w:eastAsiaTheme="majorEastAsia" w:cstheme="minorHAnsi"/>
+                        <w:b/>
+                        <w:bCs/>
+                        <w:sz w:val="88"/>
+                        <w:szCs w:val="88"/>
+                      </w:rPr>
+                      <w:t>eport</w:t>
                     </w:r>
                   </w:p>
                 </w:sdtContent>
@@ -318,10 +356,10 @@
                         <pic:cNvPicPr/>
                       </pic:nvPicPr>
                       <pic:blipFill>
-                        <a:blip r:embed="rId10">
+                        <a:blip r:embed="rId9">
                           <a:extLst>
                             <a:ext uri="{96DAC541-7B7A-43D3-8B79-37D633B846F1}">
-                              <asvg:svgBlip xmlns:asvg="http://schemas.microsoft.com/office/drawing/2016/SVG/main" r:embed="rId11"/>
+                              <asvg:svgBlip xmlns:asvg="http://schemas.microsoft.com/office/drawing/2016/SVG/main" r:embed="rId10"/>
                             </a:ext>
                           </a:extLst>
                         </a:blip>
@@ -422,7 +460,7 @@
             <w:rPr>
               <w:rFonts w:eastAsiaTheme="minorEastAsia"/>
               <w:noProof/>
-              <w:lang w:eastAsia="es-ES"/>
+              <w:lang w:val="es-ES" w:eastAsia="es-ES"/>
             </w:rPr>
           </w:pPr>
           <w:r>
@@ -443,7 +481,7 @@
             </w:rPr>
             <w:fldChar w:fldCharType="separate"/>
           </w:r>
-          <w:hyperlink w:anchor="_Toc190801397" w:history="1">
+          <w:hyperlink w:anchor="_Toc190959859" w:history="1">
             <w:r>
               <w:rPr>
                 <w:rStyle w:val="Hipervnculo"/>
@@ -470,7 +508,7 @@
                 <w:noProof/>
                 <w:webHidden/>
               </w:rPr>
-              <w:instrText xml:space="preserve"> PAGEREF _Toc190801397 \h </w:instrText>
+              <w:instrText xml:space="preserve"> PAGEREF _Toc190959859 \h </w:instrText>
             </w:r>
             <w:r>
               <w:rPr>
@@ -510,10 +548,10 @@
             <w:rPr>
               <w:rFonts w:eastAsiaTheme="minorEastAsia"/>
               <w:noProof/>
-              <w:lang w:eastAsia="es-ES"/>
+              <w:lang w:val="es-ES" w:eastAsia="es-ES"/>
             </w:rPr>
           </w:pPr>
-          <w:hyperlink w:anchor="_Toc190801398" w:history="1">
+          <w:hyperlink w:anchor="_Toc190959860" w:history="1">
             <w:r>
               <w:rPr>
                 <w:rStyle w:val="Hipervnculo"/>
@@ -540,7 +578,7 @@
                 <w:noProof/>
                 <w:webHidden/>
               </w:rPr>
-              <w:instrText xml:space="preserve"> PAGEREF _Toc190801398 \h </w:instrText>
+              <w:instrText xml:space="preserve"> PAGEREF _Toc190959860 \h </w:instrText>
             </w:r>
             <w:r>
               <w:rPr>
@@ -580,10 +618,10 @@
             <w:rPr>
               <w:rFonts w:eastAsiaTheme="minorEastAsia"/>
               <w:noProof/>
-              <w:lang w:eastAsia="es-ES"/>
+              <w:lang w:val="es-ES" w:eastAsia="es-ES"/>
             </w:rPr>
           </w:pPr>
-          <w:hyperlink w:anchor="_Toc190801399" w:history="1">
+          <w:hyperlink w:anchor="_Toc190959861" w:history="1">
             <w:r>
               <w:rPr>
                 <w:rStyle w:val="Hipervnculo"/>
@@ -610,7 +648,7 @@
                 <w:noProof/>
                 <w:webHidden/>
               </w:rPr>
-              <w:instrText xml:space="preserve"> PAGEREF _Toc190801399 \h </w:instrText>
+              <w:instrText xml:space="preserve"> PAGEREF _Toc190959861 \h </w:instrText>
             </w:r>
             <w:r>
               <w:rPr>
@@ -650,10 +688,10 @@
             <w:rPr>
               <w:rFonts w:eastAsiaTheme="minorEastAsia"/>
               <w:noProof/>
-              <w:lang w:eastAsia="es-ES"/>
+              <w:lang w:val="es-ES" w:eastAsia="es-ES"/>
             </w:rPr>
           </w:pPr>
-          <w:hyperlink w:anchor="_Toc190801400" w:history="1">
+          <w:hyperlink w:anchor="_Toc190959862" w:history="1">
             <w:r>
               <w:rPr>
                 <w:rStyle w:val="Hipervnculo"/>
@@ -680,7 +718,7 @@
                 <w:noProof/>
                 <w:webHidden/>
               </w:rPr>
-              <w:instrText xml:space="preserve"> PAGEREF _Toc190801400 \h </w:instrText>
+              <w:instrText xml:space="preserve"> PAGEREF _Toc190959862 \h </w:instrText>
             </w:r>
             <w:r>
               <w:rPr>
@@ -720,10 +758,10 @@
             <w:rPr>
               <w:rFonts w:eastAsiaTheme="minorEastAsia"/>
               <w:noProof/>
-              <w:lang w:eastAsia="es-ES"/>
+              <w:lang w:val="es-ES" w:eastAsia="es-ES"/>
             </w:rPr>
           </w:pPr>
-          <w:hyperlink w:anchor="_Toc190801401" w:history="1">
+          <w:hyperlink w:anchor="_Toc190959863" w:history="1">
             <w:r>
               <w:rPr>
                 <w:rStyle w:val="Hipervnculo"/>
@@ -750,7 +788,7 @@
                 <w:noProof/>
                 <w:webHidden/>
               </w:rPr>
-              <w:instrText xml:space="preserve"> PAGEREF _Toc190801401 \h </w:instrText>
+              <w:instrText xml:space="preserve"> PAGEREF _Toc190959863 \h </w:instrText>
             </w:r>
             <w:r>
               <w:rPr>
@@ -790,10 +828,10 @@
             <w:rPr>
               <w:rFonts w:eastAsiaTheme="minorEastAsia"/>
               <w:noProof/>
-              <w:lang w:eastAsia="es-ES"/>
+              <w:lang w:val="es-ES" w:eastAsia="es-ES"/>
             </w:rPr>
           </w:pPr>
-          <w:hyperlink w:anchor="_Toc190801402" w:history="1">
+          <w:hyperlink w:anchor="_Toc190959864" w:history="1">
             <w:r>
               <w:rPr>
                 <w:rStyle w:val="Hipervnculo"/>
@@ -820,7 +858,7 @@
                 <w:noProof/>
                 <w:webHidden/>
               </w:rPr>
-              <w:instrText xml:space="preserve"> PAGEREF _Toc190801402 \h </w:instrText>
+              <w:instrText xml:space="preserve"> PAGEREF _Toc190959864 \h </w:instrText>
             </w:r>
             <w:r>
               <w:rPr>
@@ -860,10 +898,10 @@
             <w:rPr>
               <w:rFonts w:eastAsiaTheme="minorEastAsia"/>
               <w:noProof/>
-              <w:lang w:eastAsia="es-ES"/>
+              <w:lang w:val="es-ES" w:eastAsia="es-ES"/>
             </w:rPr>
           </w:pPr>
-          <w:hyperlink w:anchor="_Toc190801403" w:history="1">
+          <w:hyperlink w:anchor="_Toc190959865" w:history="1">
             <w:r>
               <w:rPr>
                 <w:rStyle w:val="Hipervnculo"/>
@@ -890,7 +928,7 @@
                 <w:noProof/>
                 <w:webHidden/>
               </w:rPr>
-              <w:instrText xml:space="preserve"> PAGEREF _Toc190801403 \h </w:instrText>
+              <w:instrText xml:space="preserve"> PAGEREF _Toc190959865 \h </w:instrText>
             </w:r>
             <w:r>
               <w:rPr>
@@ -930,10 +968,10 @@
             <w:rPr>
               <w:rFonts w:eastAsiaTheme="minorEastAsia"/>
               <w:noProof/>
-              <w:lang w:eastAsia="es-ES"/>
+              <w:lang w:val="es-ES" w:eastAsia="es-ES"/>
             </w:rPr>
           </w:pPr>
-          <w:hyperlink w:anchor="_Toc190801404" w:history="1">
+          <w:hyperlink w:anchor="_Toc190959866" w:history="1">
             <w:r>
               <w:rPr>
                 <w:rStyle w:val="Hipervnculo"/>
@@ -960,7 +998,7 @@
                 <w:noProof/>
                 <w:webHidden/>
               </w:rPr>
-              <w:instrText xml:space="preserve"> PAGEREF _Toc190801404 \h </w:instrText>
+              <w:instrText xml:space="preserve"> PAGEREF _Toc190959866 \h </w:instrText>
             </w:r>
             <w:r>
               <w:rPr>
@@ -1000,10 +1038,10 @@
             <w:rPr>
               <w:rFonts w:eastAsiaTheme="minorEastAsia"/>
               <w:noProof/>
-              <w:lang w:eastAsia="es-ES"/>
+              <w:lang w:val="es-ES" w:eastAsia="es-ES"/>
             </w:rPr>
           </w:pPr>
-          <w:hyperlink w:anchor="_Toc190801405" w:history="1">
+          <w:hyperlink w:anchor="_Toc190959867" w:history="1">
             <w:r>
               <w:rPr>
                 <w:rStyle w:val="Hipervnculo"/>
@@ -1030,7 +1068,7 @@
                 <w:noProof/>
                 <w:webHidden/>
               </w:rPr>
-              <w:instrText xml:space="preserve"> PAGEREF _Toc190801405 \h </w:instrText>
+              <w:instrText xml:space="preserve"> PAGEREF _Toc190959867 \h </w:instrText>
             </w:r>
             <w:r>
               <w:rPr>
@@ -1070,14 +1108,15 @@
             <w:rPr>
               <w:rFonts w:eastAsiaTheme="minorEastAsia"/>
               <w:noProof/>
-              <w:lang w:eastAsia="es-ES"/>
+              <w:lang w:val="es-ES" w:eastAsia="es-ES"/>
             </w:rPr>
           </w:pPr>
-          <w:hyperlink w:anchor="_Toc190801406" w:history="1">
+          <w:hyperlink w:anchor="_Toc190959868" w:history="1">
             <w:r>
               <w:rPr>
                 <w:rStyle w:val="Hipervnculo"/>
                 <w:noProof/>
+                <w:lang w:val="es-ES"/>
               </w:rPr>
               <w:t>Bibliography</w:t>
             </w:r>
@@ -1100,7 +1139,7 @@
                 <w:noProof/>
                 <w:webHidden/>
               </w:rPr>
-              <w:instrText xml:space="preserve"> PAGEREF _Toc190801406 \h </w:instrText>
+              <w:instrText xml:space="preserve"> PAGEREF _Toc190959868 \h </w:instrText>
             </w:r>
             <w:r>
               <w:rPr>
@@ -1162,7 +1201,7 @@
       <w:pPr>
         <w:pStyle w:val="Ttulo1"/>
       </w:pPr>
-      <w:bookmarkStart w:id="0" w:name="_Toc190801397"/>
+      <w:bookmarkStart w:id="0" w:name="_Toc190959859"/>
       <w:r>
         <w:lastRenderedPageBreak/>
         <w:t>Executive Summary</w:t>
@@ -1176,22 +1215,14 @@
     </w:p>
     <w:p>
       <w:r>
-        <w:t xml:space="preserve">The document explains the two metrics used to evaluate individual and group performance: “Done vs. </w:t>
-      </w:r>
-      <w:proofErr w:type="spellStart"/>
-      <w:r>
-        <w:t>Todo</w:t>
-      </w:r>
-      <w:proofErr w:type="spellEnd"/>
-      <w:r>
-        <w:t xml:space="preserve">” and “Personal Rating vs. Lecturer Rating.” Additionally, members with good performance will be rewarded in various ways, while those with poor performance will receive warnings or, in the worst case, be expelled from the group. </w:t>
+        <w:t xml:space="preserve">The document explains the two metrics used to evaluate individual and group performance: “Done vs. Todo” and “Personal Rating vs. Lecturer Rating.” Additionally, members with good performance will be rewarded in various ways, while those with poor performance will receive warnings or, in the worst case, be expelled from the group. </w:t>
       </w:r>
     </w:p>
     <w:p>
       <w:pPr>
         <w:pStyle w:val="Ttulo1"/>
       </w:pPr>
-      <w:bookmarkStart w:id="1" w:name="_Toc190801398"/>
+      <w:bookmarkStart w:id="1" w:name="_Toc190959860"/>
       <w:r>
         <w:t>Revision Table</w:t>
       </w:r>
@@ -1299,15 +1330,7 @@
           </w:tcPr>
           <w:p>
             <w:r>
-              <w:t xml:space="preserve">Corrections after first follow-up and added to the </w:t>
-            </w:r>
-            <w:proofErr w:type="gramStart"/>
-            <w:r>
-              <w:t>docs</w:t>
-            </w:r>
-            <w:proofErr w:type="gramEnd"/>
-            <w:r>
-              <w:t xml:space="preserve"> template-</w:t>
+              <w:t>Corrections after first follow-up and added to the docs template-</w:t>
             </w:r>
           </w:p>
         </w:tc>
@@ -1344,6 +1367,38 @@
           </w:p>
         </w:tc>
       </w:tr>
+      <w:tr>
+        <w:tc>
+          <w:tcPr>
+            <w:tcW w:w="1885" w:type="dxa"/>
+          </w:tcPr>
+          <w:p>
+            <w:r>
+              <w:t>4</w:t>
+            </w:r>
+          </w:p>
+        </w:tc>
+        <w:tc>
+          <w:tcPr>
+            <w:tcW w:w="1170" w:type="dxa"/>
+          </w:tcPr>
+          <w:p>
+            <w:r>
+              <w:t>2-20-2025</w:t>
+            </w:r>
+          </w:p>
+        </w:tc>
+        <w:tc>
+          <w:tcPr>
+            <w:tcW w:w="5439" w:type="dxa"/>
+          </w:tcPr>
+          <w:p>
+            <w:r>
+              <w:t>Last corrections</w:t>
+            </w:r>
+          </w:p>
+        </w:tc>
+      </w:tr>
     </w:tbl>
     <w:p>
       <w:r>
@@ -1359,7 +1414,7 @@
       <w:pPr>
         <w:pStyle w:val="Ttulo1"/>
       </w:pPr>
-      <w:bookmarkStart w:id="2" w:name="_Toc190801399"/>
+      <w:bookmarkStart w:id="2" w:name="_Toc190959861"/>
       <w:r>
         <w:lastRenderedPageBreak/>
         <w:t>Introduction</w:t>
@@ -1367,188 +1422,41 @@
       <w:bookmarkEnd w:id="2"/>
     </w:p>
     <w:p>
-      <w:r>
-        <w:t>This document covers various aspects related to the formation and operation of the project group. It begins with the Members Recruitment section, which explains how the first manager, Emilio Manuel Vázquez Cruz, recruited the team members and the tools used during the recruitment process. Following this, the Members Contact Data section provides the contact details for each member, including their picture, name, surname, and email address.</w:t>
+      <w:pPr>
+        <w:rPr>
+          <w:sz w:val="20"/>
+          <w:szCs w:val="20"/>
+        </w:rPr>
+      </w:pPr>
+      <w:r>
+        <w:t xml:space="preserve">This document marks the starting point for the work team. It provides a history of the process followed to form the team, along with various objectives, agreements, and rules to which the team is committed. </w:t>
       </w:r>
     </w:p>
     <w:p>
       <w:r>
-        <w:t>Next, the Agreement section outlines the group’s understanding of the course syllabus and the commitment to work collaboratively throughout the project. The Performance indicators section explains two key metrics used to assess individual and group performance: the “Done vs TODO” indicator and the “Personal Rate vs Lecturer Rate” indicator. This section describes how these metrics are calculated, their meaning and their significance in evaluating each member's contribution and performance.</w:t>
+        <w:t>The document main content</w:t>
+      </w:r>
+      <w:r>
+        <w:t xml:space="preserve"> begins with the "Member Recruitment" section, which describes the process followed by the manager to recruit the members. Following this, in the "Members Contact Data" section, contact information for each member is provided.</w:t>
       </w:r>
     </w:p>
     <w:p>
       <w:r>
-        <w:t>Additionally, the document covers how group members will be rewarded or penalized based on their performance. The Firing conditions section outlines the criteria for expelling a member from the group if necessary.</w:t>
+        <w:t>Next, in the "Agreement" section, the group's commitments to the project are outlined.</w:t>
       </w:r>
     </w:p>
     <w:p>
       <w:r>
-        <w:t>The document ends with a conclusion.</w:t>
+        <w:t>In the "Performance Indicators" section, the metrics used by the group to assess individual and group performance in various ways and across different aspects are described. Based on performance, members will either be rewarded or penalized.</w:t>
       </w:r>
     </w:p>
     <w:p>
       <w:r>
-        <w:t>The document is structured as follows:</w:t>
-      </w:r>
-    </w:p>
-    <w:p>
-      <w:pPr>
-        <w:pStyle w:val="Prrafodelista"/>
-        <w:numPr>
-          <w:ilvl w:val="0"/>
-          <w:numId w:val="2"/>
-        </w:numPr>
-      </w:pPr>
-      <w:r>
-        <w:t>Cover</w:t>
-      </w:r>
-    </w:p>
-    <w:p>
-      <w:pPr>
-        <w:pStyle w:val="Prrafodelista"/>
-        <w:numPr>
-          <w:ilvl w:val="0"/>
-          <w:numId w:val="2"/>
-        </w:numPr>
-      </w:pPr>
-      <w:r>
-        <w:t>Contents</w:t>
-      </w:r>
-    </w:p>
-    <w:p>
-      <w:pPr>
-        <w:pStyle w:val="Prrafodelista"/>
-        <w:numPr>
-          <w:ilvl w:val="0"/>
-          <w:numId w:val="2"/>
-        </w:numPr>
-      </w:pPr>
-      <w:r>
-        <w:t>Executive summary</w:t>
-      </w:r>
-    </w:p>
-    <w:p>
-      <w:pPr>
-        <w:pStyle w:val="Prrafodelista"/>
-        <w:numPr>
-          <w:ilvl w:val="0"/>
-          <w:numId w:val="2"/>
-        </w:numPr>
-      </w:pPr>
-      <w:r>
-        <w:t>Revision table</w:t>
-      </w:r>
-    </w:p>
-    <w:p>
-      <w:pPr>
-        <w:pStyle w:val="Prrafodelista"/>
-        <w:numPr>
-          <w:ilvl w:val="0"/>
-          <w:numId w:val="2"/>
-        </w:numPr>
-      </w:pPr>
-      <w:r>
-        <w:t>Introduction</w:t>
-      </w:r>
-    </w:p>
-    <w:p>
-      <w:pPr>
-        <w:pStyle w:val="Prrafodelista"/>
-        <w:numPr>
-          <w:ilvl w:val="0"/>
-          <w:numId w:val="2"/>
-        </w:numPr>
-      </w:pPr>
-      <w:proofErr w:type="gramStart"/>
-      <w:r>
-        <w:t>Members</w:t>
-      </w:r>
-      <w:proofErr w:type="gramEnd"/>
-      <w:r>
-        <w:t xml:space="preserve"> recruitment</w:t>
-      </w:r>
-    </w:p>
-    <w:p>
-      <w:pPr>
-        <w:pStyle w:val="Prrafodelista"/>
-        <w:numPr>
-          <w:ilvl w:val="0"/>
-          <w:numId w:val="2"/>
-        </w:numPr>
-      </w:pPr>
-      <w:r>
-        <w:t>Members contact data</w:t>
-      </w:r>
-    </w:p>
-    <w:p>
-      <w:pPr>
-        <w:pStyle w:val="Prrafodelista"/>
-        <w:numPr>
-          <w:ilvl w:val="0"/>
-          <w:numId w:val="2"/>
-        </w:numPr>
-      </w:pPr>
-      <w:r>
-        <w:t>Agreement</w:t>
-      </w:r>
-    </w:p>
-    <w:p>
-      <w:pPr>
-        <w:pStyle w:val="Prrafodelista"/>
-        <w:numPr>
-          <w:ilvl w:val="0"/>
-          <w:numId w:val="2"/>
-        </w:numPr>
-      </w:pPr>
-      <w:r>
-        <w:t>Performance indicators</w:t>
-      </w:r>
-    </w:p>
-    <w:p>
-      <w:pPr>
-        <w:pStyle w:val="Prrafodelista"/>
-        <w:numPr>
-          <w:ilvl w:val="0"/>
-          <w:numId w:val="2"/>
-        </w:numPr>
-      </w:pPr>
-      <w:r>
-        <w:t>Firing conditions</w:t>
-      </w:r>
-    </w:p>
-    <w:p>
-      <w:pPr>
-        <w:pStyle w:val="Prrafodelista"/>
-        <w:numPr>
-          <w:ilvl w:val="0"/>
-          <w:numId w:val="2"/>
-        </w:numPr>
-      </w:pPr>
-      <w:r>
-        <w:t>Conclusion</w:t>
-      </w:r>
-    </w:p>
-    <w:p>
-      <w:pPr>
-        <w:pStyle w:val="Prrafodelista"/>
-        <w:numPr>
-          <w:ilvl w:val="0"/>
-          <w:numId w:val="2"/>
-        </w:numPr>
-      </w:pPr>
-      <w:r>
-        <w:t>Biography</w:t>
-      </w:r>
-    </w:p>
-    <w:p>
-      <w:pPr>
-        <w:rPr>
-          <w:b/>
-          <w:bCs/>
-          <w:sz w:val="40"/>
-          <w:szCs w:val="40"/>
-        </w:rPr>
-      </w:pPr>
+        <w:t>Finally, the "Firing Conditions" are detailed.</w:t>
+      </w:r>
+      <w:r>
+        <w:t xml:space="preserve"> </w:t>
+      </w:r>
       <w:r>
         <w:br w:type="page"/>
       </w:r>
@@ -1557,7 +1465,7 @@
       <w:pPr>
         <w:pStyle w:val="Ttulo1"/>
       </w:pPr>
-      <w:bookmarkStart w:id="3" w:name="_Toc190801400"/>
+      <w:bookmarkStart w:id="3" w:name="_Toc190959862"/>
       <w:r>
         <w:lastRenderedPageBreak/>
         <w:t xml:space="preserve">Members </w:t>
@@ -1598,11 +1506,9 @@
       <w:r>
         <w:t xml:space="preserve">was </w:t>
       </w:r>
-      <w:proofErr w:type="gramStart"/>
-      <w:r>
-        <w:t>announced  was</w:t>
-      </w:r>
-      <w:proofErr w:type="gramEnd"/>
+      <w:r>
+        <w:t>announced was</w:t>
+      </w:r>
       <w:r>
         <w:t xml:space="preserve"> created by Emilio Manuel Vázquez Cruz on 2/7/2025 5:20 PM</w:t>
       </w:r>
@@ -1620,6 +1526,46 @@
             <wp:extent cx="5400040" cy="3083560"/>
             <wp:effectExtent l="0" t="0" r="0" b="2540"/>
             <wp:docPr id="2" name="Imagen 2"/>
+            <wp:cNvGraphicFramePr>
+              <a:graphicFrameLocks xmlns:a="http://schemas.openxmlformats.org/drawingml/2006/main" noChangeAspect="1"/>
+            </wp:cNvGraphicFramePr>
+            <a:graphic xmlns:a="http://schemas.openxmlformats.org/drawingml/2006/main">
+              <a:graphicData uri="http://schemas.openxmlformats.org/drawingml/2006/picture">
+                <pic:pic xmlns:pic="http://schemas.openxmlformats.org/drawingml/2006/picture">
+                  <pic:nvPicPr>
+                    <pic:cNvPr id="1" name=""/>
+                    <pic:cNvPicPr/>
+                  </pic:nvPicPr>
+                  <pic:blipFill>
+                    <a:blip r:embed="rId11"/>
+                    <a:stretch>
+                      <a:fillRect/>
+                    </a:stretch>
+                  </pic:blipFill>
+                  <pic:spPr>
+                    <a:xfrm>
+                      <a:off x="0" y="0"/>
+                      <a:ext cx="5400040" cy="3083560"/>
+                    </a:xfrm>
+                    <a:prstGeom prst="rect">
+                      <a:avLst/>
+                    </a:prstGeom>
+                  </pic:spPr>
+                </pic:pic>
+              </a:graphicData>
+            </a:graphic>
+          </wp:inline>
+        </w:drawing>
+      </w:r>
+      <w:r>
+        <w:rPr>
+          <w:noProof/>
+        </w:rPr>
+        <w:drawing>
+          <wp:inline distT="0" distB="0" distL="0" distR="0" wp14:anchorId="6900859A" wp14:editId="54125663">
+            <wp:extent cx="5400040" cy="1597025"/>
+            <wp:effectExtent l="0" t="0" r="0" b="3175"/>
+            <wp:docPr id="3" name="Imagen 3"/>
             <wp:cNvGraphicFramePr>
               <a:graphicFrameLocks xmlns:a="http://schemas.openxmlformats.org/drawingml/2006/main" noChangeAspect="1"/>
             </wp:cNvGraphicFramePr>
@@ -1639,7 +1585,7 @@
                   <pic:spPr>
                     <a:xfrm>
                       <a:off x="0" y="0"/>
-                      <a:ext cx="5400040" cy="3083560"/>
+                      <a:ext cx="5400040" cy="1597025"/>
                     </a:xfrm>
                     <a:prstGeom prst="rect">
                       <a:avLst/>
@@ -1655,11 +1601,17 @@
         <w:rPr>
           <w:noProof/>
         </w:rPr>
+        <w:t xml:space="preserve"> </w:t>
+      </w:r>
+      <w:r>
+        <w:rPr>
+          <w:noProof/>
+        </w:rPr>
         <w:drawing>
-          <wp:inline distT="0" distB="0" distL="0" distR="0" wp14:anchorId="6900859A" wp14:editId="54125663">
-            <wp:extent cx="5400040" cy="1597025"/>
-            <wp:effectExtent l="0" t="0" r="0" b="3175"/>
-            <wp:docPr id="3" name="Imagen 3"/>
+          <wp:inline distT="0" distB="0" distL="0" distR="0" wp14:anchorId="5E88EDF4" wp14:editId="461D8940">
+            <wp:extent cx="5400040" cy="2011680"/>
+            <wp:effectExtent l="0" t="0" r="0" b="7620"/>
+            <wp:docPr id="4" name="Imagen 4"/>
             <wp:cNvGraphicFramePr>
               <a:graphicFrameLocks xmlns:a="http://schemas.openxmlformats.org/drawingml/2006/main" noChangeAspect="1"/>
             </wp:cNvGraphicFramePr>
@@ -1679,52 +1631,6 @@
                   <pic:spPr>
                     <a:xfrm>
                       <a:off x="0" y="0"/>
-                      <a:ext cx="5400040" cy="1597025"/>
-                    </a:xfrm>
-                    <a:prstGeom prst="rect">
-                      <a:avLst/>
-                    </a:prstGeom>
-                  </pic:spPr>
-                </pic:pic>
-              </a:graphicData>
-            </a:graphic>
-          </wp:inline>
-        </w:drawing>
-      </w:r>
-      <w:r>
-        <w:rPr>
-          <w:noProof/>
-        </w:rPr>
-        <w:t xml:space="preserve"> </w:t>
-      </w:r>
-      <w:r>
-        <w:rPr>
-          <w:noProof/>
-        </w:rPr>
-        <w:drawing>
-          <wp:inline distT="0" distB="0" distL="0" distR="0" wp14:anchorId="5E88EDF4" wp14:editId="461D8940">
-            <wp:extent cx="5400040" cy="2011680"/>
-            <wp:effectExtent l="0" t="0" r="0" b="7620"/>
-            <wp:docPr id="4" name="Imagen 4"/>
-            <wp:cNvGraphicFramePr>
-              <a:graphicFrameLocks xmlns:a="http://schemas.openxmlformats.org/drawingml/2006/main" noChangeAspect="1"/>
-            </wp:cNvGraphicFramePr>
-            <a:graphic xmlns:a="http://schemas.openxmlformats.org/drawingml/2006/main">
-              <a:graphicData uri="http://schemas.openxmlformats.org/drawingml/2006/picture">
-                <pic:pic xmlns:pic="http://schemas.openxmlformats.org/drawingml/2006/picture">
-                  <pic:nvPicPr>
-                    <pic:cNvPr id="1" name=""/>
-                    <pic:cNvPicPr/>
-                  </pic:nvPicPr>
-                  <pic:blipFill>
-                    <a:blip r:embed="rId14"/>
-                    <a:stretch>
-                      <a:fillRect/>
-                    </a:stretch>
-                  </pic:blipFill>
-                  <pic:spPr>
-                    <a:xfrm>
-                      <a:off x="0" y="0"/>
                       <a:ext cx="5400040" cy="2011680"/>
                     </a:xfrm>
                     <a:prstGeom prst="rect">
@@ -1743,7 +1649,7 @@
       <w:pPr>
         <w:pStyle w:val="Ttulo1"/>
       </w:pPr>
-      <w:bookmarkStart w:id="4" w:name="_Toc190801401"/>
+      <w:bookmarkStart w:id="4" w:name="_Toc190959863"/>
       <w:r>
         <w:lastRenderedPageBreak/>
         <w:t xml:space="preserve">Members </w:t>
@@ -1881,10 +1787,10 @@
                 <w:noProof/>
               </w:rPr>
               <w:drawing>
-                <wp:inline distT="0" distB="0" distL="0" distR="0" wp14:anchorId="32E715C1" wp14:editId="663A68D3">
-                  <wp:extent cx="1112520" cy="1112520"/>
-                  <wp:effectExtent l="0" t="0" r="0" b="0"/>
-                  <wp:docPr id="1" name="Imagen 1" descr="Default Avatar Vector Art, Icons, and Graphics for Free Download"/>
+                <wp:inline distT="0" distB="0" distL="0" distR="0" wp14:anchorId="32E715C1" wp14:editId="53AC8D4A">
+                  <wp:extent cx="929005" cy="1139811"/>
+                  <wp:effectExtent l="0" t="0" r="4445" b="3810"/>
+                  <wp:docPr id="1" name="Imagen 1"/>
                   <wp:cNvGraphicFramePr>
                     <a:graphicFrameLocks xmlns:a="http://schemas.openxmlformats.org/drawingml/2006/main" noChangeAspect="1"/>
                   </wp:cNvGraphicFramePr>
@@ -1892,28 +1798,26 @@
                     <a:graphicData uri="http://schemas.openxmlformats.org/drawingml/2006/picture">
                       <pic:pic xmlns:pic="http://schemas.openxmlformats.org/drawingml/2006/picture">
                         <pic:nvPicPr>
-                          <pic:cNvPr id="0" name="Picture 1" descr="Default Avatar Vector Art, Icons, and Graphics for Free Download"/>
+                          <pic:cNvPr id="1" name="Imagen 1"/>
                           <pic:cNvPicPr>
                             <a:picLocks noChangeAspect="1" noChangeArrowheads="1"/>
                           </pic:cNvPicPr>
                         </pic:nvPicPr>
-                        <pic:blipFill>
-                          <a:blip r:embed="rId15" cstate="print">
+                        <pic:blipFill rotWithShape="1">
+                          <a:blip r:embed="rId14" cstate="print">
                             <a:extLst>
                               <a:ext uri="{28A0092B-C50C-407E-A947-70E740481C1C}">
                                 <a14:useLocalDpi xmlns:a14="http://schemas.microsoft.com/office/drawing/2010/main" val="0"/>
                               </a:ext>
                             </a:extLst>
                           </a:blip>
-                          <a:srcRect/>
-                          <a:stretch>
-                            <a:fillRect/>
-                          </a:stretch>
+                          <a:srcRect t="7929"/>
+                          <a:stretch/>
                         </pic:blipFill>
                         <pic:spPr bwMode="auto">
                           <a:xfrm>
                             <a:off x="0" y="0"/>
-                            <a:ext cx="1112520" cy="1112520"/>
+                            <a:ext cx="949374" cy="1164802"/>
                           </a:xfrm>
                           <a:prstGeom prst="rect">
                             <a:avLst/>
@@ -1922,6 +1826,11 @@
                           <a:ln>
                             <a:noFill/>
                           </a:ln>
+                          <a:extLst>
+                            <a:ext uri="{53640926-AAD7-44D8-BBD7-CCE9431645EC}">
+                              <a14:shadowObscured xmlns:a14="http://schemas.microsoft.com/office/drawing/2010/main"/>
+                            </a:ext>
+                          </a:extLst>
                         </pic:spPr>
                       </pic:pic>
                     </a:graphicData>
@@ -1968,7 +1877,7 @@
             <w:pPr>
               <w:jc w:val="center"/>
             </w:pPr>
-            <w:hyperlink r:id="rId16" w:history="1">
+            <w:hyperlink r:id="rId15" w:history="1">
               <w:r>
                 <w:rPr>
                   <w:rStyle w:val="Hipervnculo"/>
@@ -1997,10 +1906,10 @@
                 <w:noProof/>
               </w:rPr>
               <w:drawing>
-                <wp:inline distT="0" distB="0" distL="0" distR="0" wp14:anchorId="69D44D14" wp14:editId="109DDDB9">
-                  <wp:extent cx="1112520" cy="1112520"/>
-                  <wp:effectExtent l="0" t="0" r="0" b="0"/>
-                  <wp:docPr id="5" name="Imagen 5" descr="Default Avatar Vector Art, Icons, and Graphics for Free Download"/>
+                <wp:inline distT="0" distB="0" distL="0" distR="0" wp14:anchorId="69D44D14" wp14:editId="2988CA02">
+                  <wp:extent cx="963864" cy="1021080"/>
+                  <wp:effectExtent l="0" t="0" r="8255" b="7620"/>
+                  <wp:docPr id="5" name="Imagen 5"/>
                   <wp:cNvGraphicFramePr>
                     <a:graphicFrameLocks xmlns:a="http://schemas.openxmlformats.org/drawingml/2006/main" noChangeAspect="1"/>
                   </wp:cNvGraphicFramePr>
@@ -2008,28 +1917,26 @@
                     <a:graphicData uri="http://schemas.openxmlformats.org/drawingml/2006/picture">
                       <pic:pic xmlns:pic="http://schemas.openxmlformats.org/drawingml/2006/picture">
                         <pic:nvPicPr>
-                          <pic:cNvPr id="0" name="Picture 1" descr="Default Avatar Vector Art, Icons, and Graphics for Free Download"/>
+                          <pic:cNvPr id="5" name="Imagen 5"/>
                           <pic:cNvPicPr>
                             <a:picLocks noChangeAspect="1" noChangeArrowheads="1"/>
                           </pic:cNvPicPr>
                         </pic:nvPicPr>
-                        <pic:blipFill>
-                          <a:blip r:embed="rId15" cstate="print">
+                        <pic:blipFill rotWithShape="1">
+                          <a:blip r:embed="rId16" cstate="print">
                             <a:extLst>
                               <a:ext uri="{28A0092B-C50C-407E-A947-70E740481C1C}">
                                 <a14:useLocalDpi xmlns:a14="http://schemas.microsoft.com/office/drawing/2010/main" val="0"/>
                               </a:ext>
                             </a:extLst>
                           </a:blip>
-                          <a:srcRect/>
-                          <a:stretch>
-                            <a:fillRect/>
-                          </a:stretch>
+                          <a:srcRect t="8910" b="11593"/>
+                          <a:stretch/>
                         </pic:blipFill>
                         <pic:spPr bwMode="auto">
                           <a:xfrm>
                             <a:off x="0" y="0"/>
-                            <a:ext cx="1112520" cy="1112520"/>
+                            <a:ext cx="969465" cy="1027014"/>
                           </a:xfrm>
                           <a:prstGeom prst="rect">
                             <a:avLst/>
@@ -2038,6 +1945,11 @@
                           <a:ln>
                             <a:noFill/>
                           </a:ln>
+                          <a:extLst>
+                            <a:ext uri="{53640926-AAD7-44D8-BBD7-CCE9431645EC}">
+                              <a14:shadowObscured xmlns:a14="http://schemas.microsoft.com/office/drawing/2010/main"/>
+                            </a:ext>
+                          </a:extLst>
                         </pic:spPr>
                       </pic:pic>
                     </a:graphicData>
@@ -2070,9 +1982,23 @@
             <w:tcW w:w="2674" w:type="dxa"/>
             <w:vAlign w:val="center"/>
           </w:tcPr>
-          <w:p/>
           <w:p>
-            <w:r>
+            <w:pPr>
+              <w:rPr>
+                <w:lang w:val="es-ES"/>
+              </w:rPr>
+            </w:pPr>
+          </w:p>
+          <w:p>
+            <w:pPr>
+              <w:rPr>
+                <w:lang w:val="es-ES"/>
+              </w:rPr>
+            </w:pPr>
+            <w:r>
+              <w:rPr>
+                <w:lang w:val="es-ES"/>
+              </w:rPr>
               <w:t>Milá de la Roca Dos Santos</w:t>
             </w:r>
           </w:p>
@@ -2082,6 +2008,7 @@
               <w:rPr>
                 <w:b/>
                 <w:bCs/>
+                <w:lang w:val="es-ES"/>
               </w:rPr>
             </w:pPr>
           </w:p>
@@ -2128,10 +2055,10 @@
                 <w:noProof/>
               </w:rPr>
               <w:drawing>
-                <wp:inline distT="0" distB="0" distL="0" distR="0" wp14:anchorId="134FB370" wp14:editId="73A3901F">
-                  <wp:extent cx="1112520" cy="1112520"/>
-                  <wp:effectExtent l="0" t="0" r="0" b="0"/>
-                  <wp:docPr id="6" name="Imagen 6" descr="Default Avatar Vector Art, Icons, and Graphics for Free Download"/>
+                <wp:inline distT="0" distB="0" distL="0" distR="0" wp14:anchorId="134FB370" wp14:editId="137BFB86">
+                  <wp:extent cx="944880" cy="1092731"/>
+                  <wp:effectExtent l="0" t="0" r="7620" b="0"/>
+                  <wp:docPr id="6" name="Imagen 6"/>
                   <wp:cNvGraphicFramePr>
                     <a:graphicFrameLocks xmlns:a="http://schemas.openxmlformats.org/drawingml/2006/main" noChangeAspect="1"/>
                   </wp:cNvGraphicFramePr>
@@ -2139,28 +2066,26 @@
                     <a:graphicData uri="http://schemas.openxmlformats.org/drawingml/2006/picture">
                       <pic:pic xmlns:pic="http://schemas.openxmlformats.org/drawingml/2006/picture">
                         <pic:nvPicPr>
-                          <pic:cNvPr id="0" name="Picture 1" descr="Default Avatar Vector Art, Icons, and Graphics for Free Download"/>
+                          <pic:cNvPr id="6" name="Imagen 6"/>
                           <pic:cNvPicPr>
                             <a:picLocks noChangeAspect="1" noChangeArrowheads="1"/>
                           </pic:cNvPicPr>
                         </pic:nvPicPr>
-                        <pic:blipFill>
-                          <a:blip r:embed="rId15" cstate="print">
+                        <pic:blipFill rotWithShape="1">
+                          <a:blip r:embed="rId18" cstate="print">
                             <a:extLst>
                               <a:ext uri="{28A0092B-C50C-407E-A947-70E740481C1C}">
                                 <a14:useLocalDpi xmlns:a14="http://schemas.microsoft.com/office/drawing/2010/main" val="0"/>
                               </a:ext>
                             </a:extLst>
                           </a:blip>
-                          <a:srcRect/>
-                          <a:stretch>
-                            <a:fillRect/>
-                          </a:stretch>
+                          <a:srcRect t="13021"/>
+                          <a:stretch/>
                         </pic:blipFill>
                         <pic:spPr bwMode="auto">
                           <a:xfrm>
                             <a:off x="0" y="0"/>
-                            <a:ext cx="1112520" cy="1112520"/>
+                            <a:ext cx="947807" cy="1096116"/>
                           </a:xfrm>
                           <a:prstGeom prst="rect">
                             <a:avLst/>
@@ -2169,6 +2094,11 @@
                           <a:ln>
                             <a:noFill/>
                           </a:ln>
+                          <a:extLst>
+                            <a:ext uri="{53640926-AAD7-44D8-BBD7-CCE9431645EC}">
+                              <a14:shadowObscured xmlns:a14="http://schemas.microsoft.com/office/drawing/2010/main"/>
+                            </a:ext>
+                          </a:extLst>
                         </pic:spPr>
                       </pic:pic>
                     </a:graphicData>
@@ -2220,7 +2150,7 @@
             <w:vAlign w:val="center"/>
           </w:tcPr>
           <w:p>
-            <w:hyperlink r:id="rId18" w:history="1">
+            <w:hyperlink r:id="rId19" w:history="1">
               <w:r>
                 <w:rPr>
                   <w:rStyle w:val="Hipervnculo"/>
@@ -2249,10 +2179,10 @@
                 <w:noProof/>
               </w:rPr>
               <w:drawing>
-                <wp:inline distT="0" distB="0" distL="0" distR="0" wp14:anchorId="64DCFD8E" wp14:editId="0CF81A03">
-                  <wp:extent cx="1112520" cy="1112520"/>
-                  <wp:effectExtent l="0" t="0" r="0" b="0"/>
-                  <wp:docPr id="7" name="Imagen 7" descr="Default Avatar Vector Art, Icons, and Graphics for Free Download"/>
+                <wp:inline distT="0" distB="0" distL="0" distR="0" wp14:anchorId="64DCFD8E" wp14:editId="22156D9F">
+                  <wp:extent cx="802486" cy="1120140"/>
+                  <wp:effectExtent l="0" t="0" r="0" b="3810"/>
+                  <wp:docPr id="7" name="Imagen 7"/>
                   <wp:cNvGraphicFramePr>
                     <a:graphicFrameLocks xmlns:a="http://schemas.openxmlformats.org/drawingml/2006/main" noChangeAspect="1"/>
                   </wp:cNvGraphicFramePr>
@@ -2260,28 +2190,26 @@
                     <a:graphicData uri="http://schemas.openxmlformats.org/drawingml/2006/picture">
                       <pic:pic xmlns:pic="http://schemas.openxmlformats.org/drawingml/2006/picture">
                         <pic:nvPicPr>
-                          <pic:cNvPr id="0" name="Picture 1" descr="Default Avatar Vector Art, Icons, and Graphics for Free Download"/>
+                          <pic:cNvPr id="7" name="Imagen 7"/>
                           <pic:cNvPicPr>
                             <a:picLocks noChangeAspect="1" noChangeArrowheads="1"/>
                           </pic:cNvPicPr>
                         </pic:nvPicPr>
-                        <pic:blipFill>
-                          <a:blip r:embed="rId15" cstate="print">
+                        <pic:blipFill rotWithShape="1">
+                          <a:blip r:embed="rId20" cstate="print">
                             <a:extLst>
                               <a:ext uri="{28A0092B-C50C-407E-A947-70E740481C1C}">
                                 <a14:useLocalDpi xmlns:a14="http://schemas.microsoft.com/office/drawing/2010/main" val="0"/>
                               </a:ext>
                             </a:extLst>
                           </a:blip>
-                          <a:srcRect/>
-                          <a:stretch>
-                            <a:fillRect/>
-                          </a:stretch>
+                          <a:srcRect t="15768"/>
+                          <a:stretch/>
                         </pic:blipFill>
                         <pic:spPr bwMode="auto">
                           <a:xfrm>
                             <a:off x="0" y="0"/>
-                            <a:ext cx="1112520" cy="1112520"/>
+                            <a:ext cx="808027" cy="1127875"/>
                           </a:xfrm>
                           <a:prstGeom prst="rect">
                             <a:avLst/>
@@ -2290,6 +2218,11 @@
                           <a:ln>
                             <a:noFill/>
                           </a:ln>
+                          <a:extLst>
+                            <a:ext uri="{53640926-AAD7-44D8-BBD7-CCE9431645EC}">
+                              <a14:shadowObscured xmlns:a14="http://schemas.microsoft.com/office/drawing/2010/main"/>
+                            </a:ext>
+                          </a:extLst>
                         </pic:spPr>
                       </pic:pic>
                     </a:graphicData>
@@ -2348,7 +2281,7 @@
                 <w:bCs/>
               </w:rPr>
             </w:pPr>
-            <w:hyperlink r:id="rId19" w:history="1">
+            <w:hyperlink r:id="rId21" w:history="1">
               <w:r>
                 <w:rPr>
                   <w:rStyle w:val="Hipervnculo"/>
@@ -2365,7 +2298,7 @@
       <w:pPr>
         <w:pStyle w:val="Ttulo1"/>
       </w:pPr>
-      <w:bookmarkStart w:id="5" w:name="_Toc190801402"/>
+      <w:bookmarkStart w:id="5" w:name="_Toc190959864"/>
       <w:r>
         <w:t>Agreement</w:t>
       </w:r>
@@ -2393,7 +2326,7 @@
       <w:pPr>
         <w:pStyle w:val="Ttulo1"/>
       </w:pPr>
-      <w:bookmarkStart w:id="6" w:name="_Toc190801403"/>
+      <w:bookmarkStart w:id="6" w:name="_Toc190959865"/>
       <w:r>
         <w:t xml:space="preserve">Performance </w:t>
       </w:r>
@@ -2501,36 +2434,20 @@
           <w:b/>
           <w:bCs/>
         </w:rPr>
-        <w:t xml:space="preserve"> vs </w:t>
-      </w:r>
-      <w:proofErr w:type="gramStart"/>
+        <w:t xml:space="preserve"> vs Lecturer rate</w:t>
+      </w:r>
       <w:r>
         <w:rPr>
           <w:b/>
           <w:bCs/>
         </w:rPr>
-        <w:t>Lecturers</w:t>
-      </w:r>
-      <w:proofErr w:type="gramEnd"/>
+        <w:t xml:space="preserve"> (LR)</w:t>
+      </w:r>
       <w:r>
         <w:rPr>
           <w:b/>
           <w:bCs/>
         </w:rPr>
-        <w:t xml:space="preserve"> rate</w:t>
-      </w:r>
-      <w:r>
-        <w:rPr>
-          <w:b/>
-          <w:bCs/>
-        </w:rPr>
-        <w:t xml:space="preserve"> (LR)</w:t>
-      </w:r>
-      <w:r>
-        <w:rPr>
-          <w:b/>
-          <w:bCs/>
-        </w:rPr>
         <w:t>:</w:t>
       </w:r>
     </w:p>
@@ -2543,11 +2460,9 @@
       <w:r>
         <w:t xml:space="preserve">This indicator compares our expectations with the final result. If lower than one the team/member is working </w:t>
       </w:r>
-      <w:proofErr w:type="spellStart"/>
-      <w:r>
-        <w:t>worst</w:t>
-      </w:r>
-      <w:proofErr w:type="spellEnd"/>
+      <w:r>
+        <w:t>worse</w:t>
+      </w:r>
       <w:r>
         <w:t xml:space="preserve"> than expected and if equal to one the team/member is working as expected. PR is the number of requirements expected to accomplish and LR is the number of requirements considered as accomplish by the lecturers</w:t>
       </w:r>
@@ -2570,7 +2485,13 @@
         <w:t xml:space="preserve"> may be assigned leadership roles in future deliveries</w:t>
       </w:r>
       <w:r>
-        <w:t xml:space="preserve"> and, as a reward, they will be presented a </w:t>
+        <w:t xml:space="preserve"> and, as a reward, they will be </w:t>
+      </w:r>
+      <w:r>
+        <w:t>given</w:t>
+      </w:r>
+      <w:r>
+        <w:t xml:space="preserve"> a </w:t>
       </w:r>
       <w:r>
         <w:t xml:space="preserve">free </w:t>
@@ -2579,10 +2500,10 @@
         <w:t>donut</w:t>
       </w:r>
       <w:r>
-        <w:t xml:space="preserve">, </w:t>
-      </w:r>
-      <w:r>
-        <w:t>on the other hand</w:t>
+        <w:t>. O</w:t>
+      </w:r>
+      <w:r>
+        <w:t>n the other hand</w:t>
       </w:r>
       <w:r>
         <w:t xml:space="preserve">, members with bad performance </w:t>
@@ -2599,7 +2520,7 @@
       <w:pPr>
         <w:pStyle w:val="Ttulo1"/>
       </w:pPr>
-      <w:bookmarkStart w:id="7" w:name="_Toc190801404"/>
+      <w:bookmarkStart w:id="7" w:name="_Toc190959866"/>
       <w:r>
         <w:t xml:space="preserve">Firing </w:t>
       </w:r>
@@ -2639,7 +2560,7 @@
       <w:pPr>
         <w:pStyle w:val="Ttulo1"/>
       </w:pPr>
-      <w:bookmarkStart w:id="8" w:name="_Toc190801405"/>
+      <w:bookmarkStart w:id="8" w:name="_Toc190959867"/>
       <w:r>
         <w:lastRenderedPageBreak/>
         <w:t>Conclusions</w:t>
@@ -2675,64 +2596,146 @@
     <w:p>
       <w:pPr>
         <w:pStyle w:val="Ttulo1"/>
+        <w:rPr>
+          <w:lang w:val="es-ES"/>
+        </w:rPr>
       </w:pPr>
-      <w:bookmarkStart w:id="9" w:name="_Toc190801406"/>
-      <w:r>
+      <w:bookmarkStart w:id="9" w:name="_Toc190959868"/>
+      <w:r>
+        <w:rPr>
+          <w:lang w:val="es-ES"/>
+        </w:rPr>
         <w:t>Bibliography</w:t>
       </w:r>
       <w:bookmarkEnd w:id="9"/>
     </w:p>
     <w:p>
-      <w:r>
+      <w:pPr>
+        <w:rPr>
+          <w:lang w:val="es-ES"/>
+        </w:rPr>
+      </w:pPr>
+      <w:r>
+        <w:rPr>
+          <w:lang w:val="es-ES"/>
+        </w:rPr>
         <w:t>Intentionally blank.</w:t>
       </w:r>
     </w:p>
-    <w:p/>
-    <w:p/>
-    <w:p/>
     <w:p>
       <w:pPr>
         <w:rPr>
+          <w:lang w:val="es-ES"/>
+        </w:rPr>
+      </w:pPr>
+    </w:p>
+    <w:p>
+      <w:pPr>
+        <w:rPr>
+          <w:lang w:val="es-ES"/>
+        </w:rPr>
+      </w:pPr>
+    </w:p>
+    <w:p>
+      <w:pPr>
+        <w:rPr>
+          <w:lang w:val="es-ES"/>
+        </w:rPr>
+      </w:pPr>
+    </w:p>
+    <w:p>
+      <w:pPr>
+        <w:rPr>
           <w:b/>
           <w:bCs/>
+          <w:lang w:val="es-ES"/>
         </w:rPr>
       </w:pPr>
-      <w:proofErr w:type="gramStart"/>
       <w:r>
         <w:rPr>
           <w:b/>
           <w:bCs/>
-        </w:rPr>
-        <w:t>Members</w:t>
-      </w:r>
-      <w:proofErr w:type="gramEnd"/>
+          <w:lang w:val="es-ES"/>
+        </w:rPr>
+        <w:t>Member</w:t>
+      </w:r>
       <w:r>
         <w:rPr>
           <w:b/>
           <w:bCs/>
-        </w:rPr>
-        <w:t xml:space="preserve"> sign:</w:t>
+          <w:lang w:val="es-ES"/>
+        </w:rPr>
+        <w:t>s’</w:t>
+      </w:r>
+      <w:r>
+        <w:rPr>
+          <w:b/>
+          <w:bCs/>
+          <w:lang w:val="es-ES"/>
+        </w:rPr>
+        <w:t xml:space="preserve"> sign</w:t>
+      </w:r>
+      <w:r>
+        <w:rPr>
+          <w:b/>
+          <w:bCs/>
+          <w:lang w:val="es-ES"/>
+        </w:rPr>
+        <w:t>atures</w:t>
+      </w:r>
+      <w:r>
+        <w:rPr>
+          <w:b/>
+          <w:bCs/>
+          <w:lang w:val="es-ES"/>
+        </w:rPr>
+        <w:t>:</w:t>
       </w:r>
     </w:p>
     <w:p>
-      <w:r>
+      <w:pPr>
+        <w:rPr>
+          <w:lang w:val="es-ES"/>
+        </w:rPr>
+      </w:pPr>
+      <w:r>
+        <w:rPr>
+          <w:lang w:val="es-ES"/>
+        </w:rPr>
         <w:t xml:space="preserve">Emilio Manuel Vázquez Cruz </w:t>
       </w:r>
       <w:r>
+        <w:rPr>
+          <w:lang w:val="es-ES"/>
+        </w:rPr>
         <w:tab/>
       </w:r>
       <w:r>
+        <w:rPr>
+          <w:lang w:val="es-ES"/>
+        </w:rPr>
         <w:tab/>
       </w:r>
       <w:r>
+        <w:rPr>
+          <w:lang w:val="es-ES"/>
+        </w:rPr>
         <w:tab/>
         <w:t>José Coronil Álvarez</w:t>
       </w:r>
       <w:r>
+        <w:rPr>
+          <w:lang w:val="es-ES"/>
+        </w:rPr>
         <w:tab/>
       </w:r>
     </w:p>
     <w:p>
+      <w:pPr>
+        <w:rPr>
+          <w:lang w:val="es-ES"/>
+        </w:rPr>
+      </w:pPr>
       <w:r>
         <w:rPr>
           <w:noProof/>
@@ -2753,7 +2756,7 @@
                     <pic:cNvPicPr/>
                   </pic:nvPicPr>
                   <pic:blipFill rotWithShape="1">
-                    <a:blip r:embed="rId20"/>
+                    <a:blip r:embed="rId22"/>
                     <a:srcRect t="17537" b="13979"/>
                     <a:stretch/>
                   </pic:blipFill>
@@ -2783,24 +2786,28 @@
       <w:r>
         <w:rPr>
           <w:noProof/>
+          <w:lang w:val="es-ES"/>
         </w:rPr>
         <w:t xml:space="preserve"> </w:t>
       </w:r>
       <w:r>
         <w:rPr>
           <w:noProof/>
+          <w:lang w:val="es-ES"/>
         </w:rPr>
         <w:tab/>
       </w:r>
       <w:r>
         <w:rPr>
           <w:noProof/>
+          <w:lang w:val="es-ES"/>
         </w:rPr>
         <w:tab/>
       </w:r>
       <w:r>
         <w:rPr>
           <w:noProof/>
+          <w:lang w:val="es-ES"/>
         </w:rPr>
         <w:tab/>
       </w:r>
@@ -2824,7 +2831,7 @@
                     <pic:cNvPicPr/>
                   </pic:nvPicPr>
                   <pic:blipFill rotWithShape="1">
-                    <a:blip r:embed="rId21"/>
+                    <a:blip r:embed="rId23"/>
                     <a:srcRect l="11732" t="3574" b="4360"/>
                     <a:stretch/>
                   </pic:blipFill>
@@ -2852,12 +2859,29 @@
         </w:drawing>
       </w:r>
     </w:p>
-    <w:p/>
     <w:p>
-      <w:r>
+      <w:pPr>
+        <w:rPr>
+          <w:lang w:val="es-ES"/>
+        </w:rPr>
+      </w:pPr>
+    </w:p>
+    <w:p>
+      <w:pPr>
+        <w:rPr>
+          <w:lang w:val="es-ES"/>
+        </w:rPr>
+      </w:pPr>
+      <w:r>
+        <w:rPr>
+          <w:lang w:val="es-ES"/>
+        </w:rPr>
         <w:t>Javier Ignacio Milá de la Roca Dos Santos</w:t>
       </w:r>
       <w:r>
+        <w:rPr>
+          <w:lang w:val="es-ES"/>
+        </w:rPr>
         <w:tab/>
         <w:t>Miguel García Vizcaino</w:t>
       </w:r>
@@ -2883,7 +2907,7 @@
                     <pic:cNvPicPr/>
                   </pic:nvPicPr>
                   <pic:blipFill>
-                    <a:blip r:embed="rId22"/>
+                    <a:blip r:embed="rId24"/>
                     <a:stretch>
                       <a:fillRect/>
                     </a:stretch>
@@ -2932,7 +2956,7 @@
                     <pic:cNvPicPr/>
                   </pic:nvPicPr>
                   <pic:blipFill>
-                    <a:blip r:embed="rId23"/>
+                    <a:blip r:embed="rId25"/>
                     <a:stretch>
                       <a:fillRect/>
                     </a:stretch>
@@ -2954,8 +2978,8 @@
       </w:r>
     </w:p>
     <w:sectPr>
-      <w:headerReference w:type="default" r:id="rId24"/>
-      <w:footerReference w:type="default" r:id="rId25"/>
+      <w:headerReference w:type="default" r:id="rId26"/>
+      <w:footerReference w:type="default" r:id="rId27"/>
       <w:pgSz w:w="11906" w:h="16838"/>
       <w:pgMar w:top="1417" w:right="1701" w:bottom="1417" w:left="1701" w:header="708" w:footer="708" w:gutter="0"/>
       <w:pgNumType w:start="0"/>
@@ -4175,21 +4199,21 @@
     <w:charset w:val="00"/>
     <w:family w:val="roman"/>
     <w:pitch w:val="variable"/>
-    <w:sig w:usb0="E0002AFF" w:usb1="C0007843" w:usb2="00000009" w:usb3="00000000" w:csb0="000001FF" w:csb1="00000000"/>
+    <w:sig w:usb0="E0002EFF" w:usb1="C000785B" w:usb2="00000009" w:usb3="00000000" w:csb0="000001FF" w:csb1="00000000"/>
   </w:font>
   <w:font w:name="Calibri">
     <w:panose1 w:val="020F0502020204030204"/>
     <w:charset w:val="00"/>
     <w:family w:val="swiss"/>
     <w:pitch w:val="variable"/>
-    <w:sig w:usb0="E0002AFF" w:usb1="4000ACFF" w:usb2="00000001" w:usb3="00000000" w:csb0="000001FF" w:csb1="00000000"/>
+    <w:sig w:usb0="E4002EFF" w:usb1="C200247B" w:usb2="00000009" w:usb3="00000000" w:csb0="000001FF" w:csb1="00000000"/>
   </w:font>
   <w:font w:name="Calibri Light">
     <w:panose1 w:val="020F0302020204030204"/>
     <w:charset w:val="00"/>
     <w:family w:val="swiss"/>
     <w:pitch w:val="variable"/>
-    <w:sig w:usb0="A0002AEF" w:usb1="4000207B" w:usb2="00000000" w:usb3="00000000" w:csb0="000001FF" w:csb1="00000000"/>
+    <w:sig w:usb0="E4002EFF" w:usb1="C200247B" w:usb2="00000009" w:usb3="00000000" w:csb0="000001FF" w:csb1="00000000"/>
   </w:font>
 </w:fonts>
 </file>
@@ -4216,6 +4240,7 @@
     <w:rsid w:val="00320D52"/>
     <w:rsid w:val="005627A7"/>
     <w:rsid w:val="007B7D36"/>
+    <w:rsid w:val="00AA1778"/>
     <w:rsid w:val="00C741E2"/>
     <w:rsid w:val="00D237B6"/>
     <w:rsid w:val="00D3300F"/>

</xml_diff>